<commit_message>
Melanjutkan pembuatan model sppd 1,2
</commit_message>
<xml_diff>
--- a/Coba.docx
+++ b/Coba.docx
@@ -472,7 +472,7 @@
               <w:rPr>
                 <w:rFonts w:ascii="Calibri" w:cs="Calibri" w:eastAsia="Calibri" w:hAnsi="Calibri"/>
               </w:rPr>
-              <w:t xml:space="default"/>
+              <w:t xml:space="preserve">7</w:t>
             </w:r>
           </w:p>
         </w:tc>
@@ -958,6 +958,31 @@
         </w:tc>
       </w:tr>
     </w:tbl>
+    <w:p>
+      <w:r>
+        <w:t xml:space="preserve">Dikeluarkan di : Palembang</w:t>
+      </w:r>
+    </w:p>
+    <w:p>
+      <w:r>
+        <w:t xml:space="preserve">Pada tanggal   : September 2022</w:t>
+      </w:r>
+    </w:p>
+    <w:p>
+      <w:r>
+        <w:t xml:space="preserve">Sekretaris DPRD Provinsi Sumatera Selatan</w:t>
+      </w:r>
+    </w:p>
+    <w:p>
+      <w:r>
+        <w:t xml:space="preserve">Ramdhan s User</w:t>
+      </w:r>
+    </w:p>
+    <w:p>
+      <w:r>
+        <w:t xml:space="preserve">Pembina Utama Madya (NIP : 090419204109409)</w:t>
+      </w:r>
+    </w:p>
     <w:sectPr>
       <w:pgSz w:w="16838" w:h="11906" w:orient="landscape"/>
       <w:pgMar w:top="1in" w:right="500" w:bottom="1in" w:left="500" w:header="708" w:footer="708" w:gutter="0"/>

</xml_diff>

<commit_message>
Melanjutkan pembuatan model sppd part 3
</commit_message>
<xml_diff>
--- a/Coba.docx
+++ b/Coba.docx
@@ -959,31 +959,84 @@
       </w:tr>
     </w:tbl>
     <w:p>
+      <w:pPr>
+        <w:tabs>
+          <w:tab w:val="left" w:pos="1000"/>
+        </w:tabs>
+        <w:spacing w:before="200"/>
+      </w:pPr>
       <w:r>
-        <w:t xml:space="preserve">Dikeluarkan di : Palembang</w:t>
+        <w:rPr>
+          <w:caps/>
+        </w:rPr>
+        <w:t xml:space="preserve">	Dikeluarkan di : Palembang</w:t>
       </w:r>
     </w:p>
     <w:p>
+      <w:pPr>
+        <w:tabs>
+          <w:tab w:val="left" w:pos="1000"/>
+        </w:tabs>
+        <w:jc w:val="left"/>
+      </w:pPr>
       <w:r>
-        <w:t xml:space="preserve">Pada tanggal   : September 2022</w:t>
+        <w:rPr>
+          <w:caps/>
+        </w:rPr>
+        <w:t xml:space="preserve">	Pada tanggal   : September 2022</w:t>
       </w:r>
     </w:p>
     <w:p>
+      <w:pPr>
+        <w:spacing w:before="100"/>
+        <w:jc w:val="center"/>
+      </w:pPr>
       <w:r>
-        <w:t xml:space="preserve">Sekretaris DPRD Provinsi Sumatera Selatan</w:t>
+        <w:rPr>
+          <w:caps/>
+        </w:rPr>
+        <w:t xml:space="preserve">Sekretaris DPRD Provinsi</w:t>
       </w:r>
     </w:p>
     <w:p>
+      <w:pPr>
+        <w:jc w:val="center"/>
+      </w:pPr>
       <w:r>
-        <w:t xml:space="preserve">Ramdhan s User</w:t>
+        <w:rPr>
+          <w:caps/>
+        </w:rPr>
+        <w:t xml:space="preserve">Sumatera Selatan</w:t>
       </w:r>
     </w:p>
     <w:p>
+      <w:pPr>
+        <w:spacing w:before="800"/>
+        <w:jc w:val="center"/>
+      </w:pPr>
       <w:r>
+        <w:rPr>
+          <w:b/>
+          <w:bCs/>
+          <w:caps/>
+        </w:rPr>
+        <w:t xml:space="preserve">Ramadhan M. User</w:t>
+      </w:r>
+    </w:p>
+    <w:p>
+      <w:pPr>
+        <w:jc w:val="center"/>
+      </w:pPr>
+      <w:r>
+        <w:rPr>
+          <w:b/>
+          <w:bCs/>
+        </w:rPr>
         <w:t xml:space="preserve">Pembina Utama Madya (NIP : 090419204109409)</w:t>
       </w:r>
     </w:p>
     <w:sectPr>
+      <w:headerReference w:type="default" r:id="rId6"/>
       <w:pgSz w:w="16838" w:h="11906" w:orient="landscape"/>
       <w:pgMar w:top="1in" w:right="500" w:bottom="1in" w:left="500" w:header="708" w:footer="708" w:gutter="0"/>
       <w:pgNumType/>
@@ -1033,6 +1086,40 @@
     </w:p>
   </w:footnote>
 </w:footnotes>
+</file>
+
+<file path=word/header1.xml><?xml version="1.0" encoding="utf-8"?>
+<w:hdr xmlns:wpc="http://schemas.microsoft.com/office/word/2010/wordprocessingCanvas" xmlns:mc="http://schemas.openxmlformats.org/markup-compatibility/2006" xmlns:o="urn:schemas-microsoft-com:office:office" xmlns:r="http://schemas.openxmlformats.org/officeDocument/2006/relationships" xmlns:m="http://schemas.openxmlformats.org/officeDocument/2006/math" xmlns:v="urn:schemas-microsoft-com:vml" xmlns:wp14="http://schemas.microsoft.com/office/word/2010/wordprocessingDrawing" xmlns:wp="http://schemas.openxmlformats.org/drawingml/2006/wordprocessingDrawing" xmlns:w10="urn:schemas-microsoft-com:office:word" xmlns:w="http://schemas.openxmlformats.org/wordprocessingml/2006/main" xmlns:w14="http://schemas.microsoft.com/office/word/2010/wordml" xmlns:w15="http://schemas.microsoft.com/office/word/2012/wordml" xmlns:wpg="http://schemas.microsoft.com/office/word/2010/wordprocessingGroup" xmlns:wpi="http://schemas.microsoft.com/office/word/2010/wordprocessingInk" xmlns:wne="http://schemas.microsoft.com/office/word/2006/wordml" xmlns:wps="http://schemas.microsoft.com/office/word/2010/wordprocessingShape" xmlns:cx="http://schemas.microsoft.com/office/drawing/2014/chartex" xmlns:cx1="http://schemas.microsoft.com/office/drawing/2015/9/8/chartex" xmlns:cx2="http://schemas.microsoft.com/office/drawing/2015/10/21/chartex" xmlns:cx3="http://schemas.microsoft.com/office/drawing/2016/5/9/chartex" xmlns:cx4="http://schemas.microsoft.com/office/drawing/2016/5/10/chartex" xmlns:cx5="http://schemas.microsoft.com/office/drawing/2016/5/11/chartex" xmlns:cx6="http://schemas.microsoft.com/office/drawing/2016/5/12/chartex" xmlns:cx7="http://schemas.microsoft.com/office/drawing/2016/5/13/chartex" xmlns:cx8="http://schemas.microsoft.com/office/drawing/2016/5/14/chartex" xmlns:w16cid="http://schemas.microsoft.com/office/word/2016/wordml/cid" xmlns:w16se="http://schemas.microsoft.com/office/word/2015/wordml/symex">
+  <w:p>
+    <w:pPr>
+      <w:jc w:val="center"/>
+    </w:pPr>
+    <w:r>
+      <w:rPr>
+        <w:b/>
+        <w:bCs/>
+        <w:u w:val="single"/>
+        <w:sz w:val="28"/>
+        <w:szCs w:val="28"/>
+        <w:caps/>
+      </w:rPr>
+      <w:t xml:space="preserve">Surat perintah perjalanan dinas</w:t>
+    </w:r>
+  </w:p>
+  <w:p>
+    <w:pPr>
+      <w:jc w:val="center"/>
+    </w:pPr>
+    <w:r>
+      <w:rPr>
+        <w:sz w:val="20"/>
+        <w:szCs w:val="20"/>
+        <w:caps/>
+      </w:rPr>
+      <w:t xml:space="preserve">Nomor: 090/1317937193193919/SPPD/Setwan/2022</w:t>
+    </w:r>
+  </w:p>
+</w:hdr>
 </file>
 
 <file path=word/numbering.xml><?xml version="1.0" encoding="utf-8"?>

</xml_diff>

<commit_message>
Menyelesaikan semua halman admin (tinggal home)
</commit_message>
<xml_diff>
--- a/Coba.docx
+++ b/Coba.docx
@@ -2,6 +2,433 @@
 <file path=word/document.xml><?xml version="1.0" encoding="utf-8"?>
 <w:document xmlns:wpc="http://schemas.microsoft.com/office/word/2010/wordprocessingCanvas" xmlns:mc="http://schemas.openxmlformats.org/markup-compatibility/2006" xmlns:o="urn:schemas-microsoft-com:office:office" xmlns:r="http://schemas.openxmlformats.org/officeDocument/2006/relationships" xmlns:m="http://schemas.openxmlformats.org/officeDocument/2006/math" xmlns:v="urn:schemas-microsoft-com:vml" xmlns:wp14="http://schemas.microsoft.com/office/word/2010/wordprocessingDrawing" xmlns:wp="http://schemas.openxmlformats.org/drawingml/2006/wordprocessingDrawing" xmlns:w10="urn:schemas-microsoft-com:office:word" xmlns:w="http://schemas.openxmlformats.org/wordprocessingml/2006/main" xmlns:w14="http://schemas.microsoft.com/office/word/2010/wordml" xmlns:w15="http://schemas.microsoft.com/office/word/2012/wordml" xmlns:wpg="http://schemas.microsoft.com/office/word/2010/wordprocessingGroup" xmlns:wpi="http://schemas.microsoft.com/office/word/2010/wordprocessingInk" xmlns:wne="http://schemas.microsoft.com/office/word/2006/wordml" xmlns:wps="http://schemas.microsoft.com/office/word/2010/wordprocessingShape" xmlns:cx="http://schemas.microsoft.com/office/drawing/2014/chartex" xmlns:cx1="http://schemas.microsoft.com/office/drawing/2015/9/8/chartex" xmlns:cx2="http://schemas.microsoft.com/office/drawing/2015/10/21/chartex" xmlns:cx3="http://schemas.microsoft.com/office/drawing/2016/5/9/chartex" xmlns:cx4="http://schemas.microsoft.com/office/drawing/2016/5/10/chartex" xmlns:cx5="http://schemas.microsoft.com/office/drawing/2016/5/11/chartex" xmlns:cx6="http://schemas.microsoft.com/office/drawing/2016/5/12/chartex" xmlns:cx7="http://schemas.microsoft.com/office/drawing/2016/5/13/chartex" xmlns:cx8="http://schemas.microsoft.com/office/drawing/2016/5/14/chartex" xmlns:aink="http://schemas.microsoft.com/office/drawing/2016/ink" xmlns:am3d="http://schemas.microsoft.com/office/drawing/2017/model3d" xmlns:w16cex="http://schemas.microsoft.com/office/word/2018/wordml/cex" xmlns:w16cid="http://schemas.microsoft.com/office/word/2016/wordml/cid" xmlns:w16="http://schemas.microsoft.com/office/word/2018/wordml" xmlns:w16sdtdh="http://schemas.microsoft.com/office/word/2020/wordml/sdtdatahash" xmlns:w16se="http://schemas.microsoft.com/office/word/2015/wordml/symex" mc:Ignorable="w14 w15 wp14">
   <w:body>
+    <w:p>
+      <w:pPr>
+        <w:jc w:val="center"/>
+      </w:pPr>
+      <w:r>
+        <w:rPr>
+          <w:b/>
+          <w:bCs/>
+          <w:caps/>
+          <w:rFonts w:ascii="Calibri" w:cs="Calibri" w:eastAsia="Calibri" w:hAnsi="Calibri"/>
+        </w:rPr>
+        <w:t xml:space="preserve">Gu 16</w:t>
+      </w:r>
+      <w:r>
+        <w:drawing>
+          <wp:anchor distT="0" distB="0" distL="0" distR="0" simplePos="0" allowOverlap="1" behindDoc="0" locked="0" layoutInCell="1" relativeHeight="952500">
+            <wp:simplePos x="0" y="0"/>
+            <wp:positionH relativeFrom="page">
+              <wp:posOffset>800000</wp:posOffset>
+            </wp:positionH>
+            <wp:positionV relativeFrom="page">
+              <wp:posOffset>300000</wp:posOffset>
+            </wp:positionV>
+            <wp:extent cx="952500" cy="952500"/>
+            <wp:effectExtent b="0" l="0" r="0" t="0"/>
+            <wp:wrapSquare wrapText="bothSides" distT="0" distB="0" distL="0" distR="0"/>
+            <wp:docPr id="1" name="" descr="" title=""/>
+            <wp:cNvGraphicFramePr>
+              <a:graphicFrameLocks xmlns:a="http://schemas.openxmlformats.org/drawingml/2006/main" noChangeAspect="1"/>
+            </wp:cNvGraphicFramePr>
+            <a:graphic xmlns:a="http://schemas.openxmlformats.org/drawingml/2006/main">
+              <a:graphicData uri="http://schemas.openxmlformats.org/drawingml/2006/picture">
+                <pic:pic xmlns:pic="http://schemas.openxmlformats.org/drawingml/2006/picture">
+                  <pic:nvPicPr>
+                    <pic:cNvPr id="0" name="" descr=""/>
+                    <pic:cNvPicPr>
+                      <a:picLocks noChangeAspect="1" noChangeArrowheads="1"/>
+                    </pic:cNvPicPr>
+                  </pic:nvPicPr>
+                  <pic:blipFill>
+                    <a:blip r:embed="rId6" cstate="none"/>
+                    <a:srcRect/>
+                    <a:stretch>
+                      <a:fillRect/>
+                    </a:stretch>
+                  </pic:blipFill>
+                  <pic:spPr bwMode="auto">
+                    <a:xfrm>
+                      <a:off x="0" y="0"/>
+                      <a:ext cx="952500" cy="952500"/>
+                    </a:xfrm>
+                    <a:prstGeom prst="rect">
+                      <a:avLst/>
+                    </a:prstGeom>
+                  </pic:spPr>
+                </pic:pic>
+              </a:graphicData>
+            </a:graphic>
+          </wp:anchor>
+        </w:drawing>
+      </w:r>
+    </w:p>
+    <w:p>
+      <w:pPr>
+        <w:spacing w:before="200"/>
+        <w:jc w:val="center"/>
+      </w:pPr>
+      <w:r>
+        <w:rPr>
+          <w:b/>
+          <w:bCs/>
+          <w:caps/>
+          <w:rFonts w:ascii="Calibri" w:cs="Calibri" w:eastAsia="Calibri" w:hAnsi="Calibri"/>
+        </w:rPr>
+        <w:t xml:space="preserve">Sekretariat dprd provinsi sumatera selatan</w:t>
+      </w:r>
+    </w:p>
+    <w:p>
+      <w:pPr>
+        <w:spacing w:before="400"/>
+        <w:jc w:val="center"/>
+      </w:pPr>
+      <w:r>
+        <w:rPr>
+          <w:caps/>
+          <w:rFonts w:ascii="Calibri" w:cs="Calibri" w:eastAsia="Calibri" w:hAnsi="Calibri"/>
+        </w:rPr>
+        <w:t xml:space="preserve">setuju dibayar</w:t>
+      </w:r>
+    </w:p>
+    <w:p>
+      <w:pPr>
+        <w:jc w:val="center"/>
+      </w:pPr>
+      <w:r>
+        <w:rPr>
+          <w:rFonts w:ascii="Calibri" w:cs="Calibri" w:eastAsia="Calibri" w:hAnsi="Calibri"/>
+        </w:rPr>
+        <w:t xml:space="preserve">Sekretaris DPRD Provinsi </w:t>
+      </w:r>
+    </w:p>
+    <w:p>
+      <w:pPr>
+        <w:jc w:val="center"/>
+      </w:pPr>
+      <w:r>
+        <w:rPr>
+          <w:rFonts w:ascii="Calibri" w:cs="Calibri" w:eastAsia="Calibri" w:hAnsi="Calibri"/>
+        </w:rPr>
+        <w:t xml:space="preserve">Sumatera Selatan</w:t>
+      </w:r>
+    </w:p>
+    <w:p>
+      <w:pPr>
+        <w:jc w:val="center"/>
+      </w:pPr>
+      <w:r>
+        <w:rPr>
+          <w:rFonts w:ascii="Calibri" w:cs="Calibri" w:eastAsia="Calibri" w:hAnsi="Calibri"/>
+        </w:rPr>
+        <w:t xml:space="preserve">Atasan Langsung</w:t>
+      </w:r>
+    </w:p>
+    <w:p>
+      <w:pPr>
+        <w:spacing w:before="1000"/>
+        <w:jc w:val="center"/>
+      </w:pPr>
+      <w:r>
+        <w:rPr>
+          <w:b/>
+          <w:bCs/>
+          <w:caps/>
+          <w:rFonts w:ascii="Calibri" w:cs="Calibri" w:eastAsia="Calibri" w:hAnsi="Calibri"/>
+        </w:rPr>
+        <w:t xml:space="preserve">Ramadhan M. User</w:t>
+      </w:r>
+    </w:p>
+    <w:p>
+      <w:pPr>
+        <w:jc w:val="center"/>
+      </w:pPr>
+      <w:r>
+        <w:rPr>
+          <w:b/>
+          <w:bCs/>
+          <w:rFonts w:ascii="Calibri" w:cs="Calibri" w:eastAsia="Calibri" w:hAnsi="Calibri"/>
+        </w:rPr>
+        <w:t xml:space="preserve">NIP : 090419204109409</w:t>
+      </w:r>
+    </w:p>
+    <w:p>
+      <w:pPr>
+        <w:spacing w:before="1000"/>
+        <w:jc w:val="center"/>
+      </w:pPr>
+      <w:r>
+        <w:rPr>
+          <w:b/>
+          <w:bCs/>
+          <w:sz w:val="28"/>
+          <w:szCs w:val="28"/>
+          <w:caps/>
+          <w:rFonts w:ascii="Calibri" w:cs="Calibri" w:eastAsia="Calibri" w:hAnsi="Calibri"/>
+        </w:rPr>
+        <w:t xml:space="preserve">"Lunas dibayar"</w:t>
+      </w:r>
+    </w:p>
+    <w:p>
+      <w:pPr>
+        <w:jc w:val="center"/>
+      </w:pPr>
+      <w:r>
+        <w:rPr>
+          <w:b/>
+          <w:bCs/>
+          <w:rFonts w:ascii="Calibri" w:cs="Calibri" w:eastAsia="Calibri" w:hAnsi="Calibri"/>
+        </w:rPr>
+        <w:t xml:space="preserve">Bendahara Pengeluaran</w:t>
+      </w:r>
+    </w:p>
+    <w:p>
+      <w:pPr>
+        <w:spacing w:before="800"/>
+        <w:jc w:val="center"/>
+      </w:pPr>
+      <w:r>
+        <w:rPr>
+          <w:b/>
+          <w:bCs/>
+          <w:caps/>
+          <w:rFonts w:ascii="Calibri" w:cs="Calibri" w:eastAsia="Calibri" w:hAnsi="Calibri"/>
+        </w:rPr>
+        <w:t xml:space="preserve">Rosprida Waty Sipayung, SE ,M.Si</w:t>
+      </w:r>
+    </w:p>
+    <w:p>
+      <w:pPr>
+        <w:spacing w:after="600"/>
+        <w:jc w:val="center"/>
+      </w:pPr>
+      <w:r>
+        <w:rPr>
+          <w:b/>
+          <w:bCs/>
+          <w:rFonts w:ascii="Calibri" w:cs="Calibri" w:eastAsia="Calibri" w:hAnsi="Calibri"/>
+        </w:rPr>
+        <w:t xml:space="preserve">NIP : 090419204109409</w:t>
+      </w:r>
+    </w:p>
+    <w:p>
+      <w:pPr>
+        <w:jc w:val="right"/>
+      </w:pPr>
+      <w:r>
+        <w:rPr>
+          <w:b/>
+          <w:bCs/>
+          <w:u w:val="single"/>
+          <w:caps/>
+        </w:rPr>
+        <w:t xml:space="preserve">Asli</w:t>
+      </w:r>
+    </w:p>
+    <w:p>
+      <w:pPr>
+        <w:jc w:val="center"/>
+      </w:pPr>
+      <w:r>
+        <w:rPr>
+          <w:b/>
+          <w:bCs/>
+          <w:sz w:val="30"/>
+          <w:szCs w:val="30"/>
+          <w:caps/>
+        </w:rPr>
+        <w:t xml:space="preserve">Kwitansi</w:t>
+      </w:r>
+    </w:p>
+    <w:p>
+      <w:pPr>
+        <w:jc w:val="right"/>
+      </w:pPr>
+      <w:r>
+        <w:rPr>
+          <w:rFonts w:ascii="Calibri" w:cs="Calibri" w:eastAsia="Calibri" w:hAnsi="Calibri"/>
+        </w:rPr>
+        <w:t xml:space="preserve">Bukti No. : </w:t>
+      </w:r>
+      <w:r>
+        <w:rPr>
+          <w:u w:val="dottedHeavy"/>
+          <w:rFonts w:ascii="Calibri" w:cs="Calibri" w:eastAsia="Calibri" w:hAnsi="Calibri"/>
+        </w:rPr>
+        <w:t xml:space="preserve">24665</w:t>
+      </w:r>
+    </w:p>
+    <w:p>
+      <w:pPr>
+        <w:jc w:val="left"/>
+      </w:pPr>
+      <w:r>
+        <w:rPr>
+          <w:rFonts w:ascii="Calibri" w:cs="Calibri" w:eastAsia="Calibri" w:hAnsi="Calibri"/>
+        </w:rPr>
+        <w:t xml:space="preserve">Tahun Anggaran 	: 2022</w:t>
+      </w:r>
+    </w:p>
+    <w:p>
+      <w:pPr>
+        <w:jc w:val="left"/>
+      </w:pPr>
+      <w:r>
+        <w:rPr>
+          <w:rFonts w:ascii="Calibri" w:cs="Calibri" w:eastAsia="Calibri" w:hAnsi="Calibri"/>
+        </w:rPr>
+        <w:t xml:space="preserve">Kode Rekening	: 4.5.5235525.55</w:t>
+      </w:r>
+    </w:p>
+    <w:p>
+      <w:pPr>
+        <w:pBdr>
+          <w:bottom w:val="single" w:color="auto" w:sz="6" w:space="1"/>
+        </w:pBdr>
+        <w:jc w:val="left"/>
+      </w:pPr>
+      <w:r>
+        <w:rPr>
+          <w:rFonts w:ascii="Calibri" w:cs="Calibri" w:eastAsia="Calibri" w:hAnsi="Calibri"/>
+        </w:rPr>
+        <w:t xml:space="preserve">Dibukukan Tanggal	: </w:t>
+      </w:r>
+      <w:r>
+        <w:rPr>
+          <w:u w:val="dottedHeavy"/>
+          <w:rFonts w:ascii="Calibri" w:cs="Calibri" w:eastAsia="Calibri" w:hAnsi="Calibri"/>
+        </w:rPr>
+        <w:t xml:space="preserve">26 Sept. 2022</w:t>
+      </w:r>
+    </w:p>
+    <w:p>
+      <w:pPr>
+        <w:spacing w:before="300"/>
+        <w:jc w:val="left"/>
+      </w:pPr>
+      <w:r>
+        <w:rPr>
+          <w:sz w:val="24"/>
+          <w:szCs w:val="24"/>
+          <w:caps/>
+          <w:rFonts w:ascii="Calibri" w:cs="Calibri" w:eastAsia="Calibri" w:hAnsi="Calibri"/>
+        </w:rPr>
+        <w:t xml:space="preserve">Sudah terima dari	:</w:t>
+      </w:r>
+      <w:r>
+        <w:rPr>
+          <w:sz w:val="24"/>
+          <w:szCs w:val="24"/>
+          <w:rFonts w:ascii="Calibri" w:cs="Calibri" w:eastAsia="Calibri" w:hAnsi="Calibri"/>
+        </w:rPr>
+        <w:t xml:space="preserve">	Pengguna Anggaran</w:t>
+      </w:r>
+    </w:p>
+    <w:p>
+      <w:pPr>
+        <w:spacing w:before="200" w:line="400"/>
+        <w:jc w:val="left"/>
+      </w:pPr>
+      <w:r>
+        <w:rPr>
+          <w:sz w:val="24"/>
+          <w:szCs w:val="24"/>
+          <w:caps/>
+          <w:rFonts w:ascii="Calibri" w:cs="Calibri" w:eastAsia="Calibri" w:hAnsi="Calibri"/>
+        </w:rPr>
+        <w:t xml:space="preserve">Uang banyaknya	:</w:t>
+      </w:r>
+      <w:r>
+        <w:rPr>
+          <w:b/>
+          <w:bCs/>
+          <w:sz w:val="24"/>
+          <w:szCs w:val="24"/>
+          <w:rFonts w:ascii="Calibri" w:cs="Calibri" w:eastAsia="Calibri" w:hAnsi="Calibri"/>
+        </w:rPr>
+        <w:t xml:space="preserve">	Tiga juta enam ratus dua puluh empat ribu delapan ratus rupiah</w:t>
+      </w:r>
+    </w:p>
+    <w:p>
+      <w:pPr>
+        <w:spacing w:before="300" w:line="350"/>
+        <w:jc w:val="left"/>
+      </w:pPr>
+      <w:r>
+        <w:rPr>
+          <w:sz w:val="24"/>
+          <w:szCs w:val="24"/>
+          <w:caps/>
+          <w:rFonts w:ascii="Calibri" w:cs="Calibri" w:eastAsia="Calibri" w:hAnsi="Calibri"/>
+        </w:rPr>
+        <w:t xml:space="preserve">yaitu untuk pembayaran :	</w:t>
+      </w:r>
+      <w:r>
+        <w:rPr>
+          <w:u w:val="single"/>
+          <w:sz w:val="24"/>
+          <w:szCs w:val="24"/>
+          <w:rFonts w:ascii="Calibri" w:cs="Calibri" w:eastAsia="Calibri" w:hAnsi="Calibri"/>
+        </w:rPr>
+        <w:t xml:space="preserve">Biaya perjalanan dinas berdasarkan surat tugas pimpinan DPRD Provinsi Sumsel Tanggal 14 September 2022, No. 090/424242424/DD/Setwan/2022 dan SPPD No.090/823405802805/528058250 ke Kab. OKI di Kayu Agung PP pada tanggal 22 s.d 24 September 2022</w:t>
+      </w:r>
+    </w:p>
+    <w:p>
+      <w:pPr>
+        <w:spacing w:before="600"/>
+        <w:jc w:val="right"/>
+      </w:pPr>
+      <w:r>
+        <w:rPr>
+          <w:sz w:val="24"/>
+          <w:szCs w:val="24"/>
+          <w:rFonts w:ascii="Calibri" w:cs="Calibri" w:eastAsia="Calibri" w:hAnsi="Calibri"/>
+        </w:rPr>
+        <w:t xml:space="preserve">Palembang, 16 September 2022</w:t>
+      </w:r>
+    </w:p>
+    <w:p>
+      <w:pPr>
+        <w:spacing w:before="800"/>
+        <w:jc w:val="left"/>
+      </w:pPr>
+      <w:r>
+        <w:rPr>
+          <w:b/>
+          <w:bCs/>
+          <w:sz w:val="24"/>
+          <w:szCs w:val="24"/>
+        </w:rPr>
+        <w:t xml:space="preserve">Rp.		3.642.700,-</w:t>
+      </w:r>
+    </w:p>
+    <w:p>
+      <w:pPr>
+        <w:jc w:val="right"/>
+      </w:pPr>
+      <w:r>
+        <w:rPr>
+          <w:sz w:val="24"/>
+          <w:szCs w:val="24"/>
+        </w:rPr>
+        <w:t xml:space="preserve">H. Toyeb Rakembang, S.Ag</w:t>
+      </w:r>
+    </w:p>
+    <w:p>
+      <w:pPr>
+        <w:sectPr>
+          <w:pgSz w:w="11338" w:h="9921" w:orient="portrait"/>
+          <w:pgMar w:top="500" w:right="500" w:bottom="500" w:left="500" w:header="708" w:footer="708" w:gutter="0"/>
+          <w:pgNumType/>
+          <w:cols w:space="200" w:num="2" w:sep="true" w:equalWidth="false">
+            <w:col w:w="2880" w:space="200"/>
+            <w:col w:w="7060"/>
+          </w:cols>
+          <w:docGrid w:linePitch="360"/>
+        </w:sectPr>
+      </w:pPr>
+    </w:p>
     <w:p>
       <w:pPr>
         <w:spacing w:after="400"/>
@@ -201,7 +628,7 @@
         <w:pStyle w:val="ListParagraph"/>
         <w:numPr>
           <w:ilvl w:val="1"/>
-          <w:numId w:val="3"/>
+          <w:numId w:val="4"/>
         </w:numPr>
       </w:pPr>
       <w:r>
@@ -235,7 +662,7 @@
         <w:pStyle w:val="ListParagraph"/>
         <w:numPr>
           <w:ilvl w:val="1"/>
-          <w:numId w:val="3"/>
+          <w:numId w:val="4"/>
         </w:numPr>
         <w:spacing w:before="300"/>
       </w:pPr>
@@ -270,7 +697,7 @@
         <w:pStyle w:val="ListParagraph"/>
         <w:numPr>
           <w:ilvl w:val="1"/>
-          <w:numId w:val="3"/>
+          <w:numId w:val="4"/>
         </w:numPr>
         <w:spacing w:before="300"/>
       </w:pPr>
@@ -305,7 +732,7 @@
         <w:pStyle w:val="ListParagraph"/>
         <w:numPr>
           <w:ilvl w:val="1"/>
-          <w:numId w:val="3"/>
+          <w:numId w:val="4"/>
         </w:numPr>
         <w:tabs>
           <w:tab w:val="left" w:pos="9026"/>
@@ -326,7 +753,7 @@
         <w:pStyle w:val="ListParagraph"/>
         <w:numPr>
           <w:ilvl w:val="1"/>
-          <w:numId w:val="3"/>
+          <w:numId w:val="4"/>
         </w:numPr>
         <w:spacing w:before="300"/>
       </w:pPr>
@@ -404,7 +831,7 @@
         <w:pStyle w:val="ListParagraph"/>
         <w:numPr>
           <w:ilvl w:val="1"/>
-          <w:numId w:val="3"/>
+          <w:numId w:val="4"/>
         </w:numPr>
         <w:spacing w:before="300"/>
       </w:pPr>
@@ -439,7 +866,7 @@
         <w:pStyle w:val="ListParagraph"/>
         <w:numPr>
           <w:ilvl w:val="1"/>
-          <w:numId w:val="3"/>
+          <w:numId w:val="4"/>
         </w:numPr>
         <w:spacing w:before="300"/>
       </w:pPr>
@@ -474,7 +901,7 @@
         <w:pStyle w:val="ListParagraph"/>
         <w:numPr>
           <w:ilvl w:val="1"/>
-          <w:numId w:val="3"/>
+          <w:numId w:val="4"/>
         </w:numPr>
         <w:tabs>
           <w:tab w:val="left" w:pos="5000"/>
@@ -539,7 +966,7 @@
         <w:pStyle w:val="ListParagraph"/>
         <w:numPr>
           <w:ilvl w:val="1"/>
-          <w:numId w:val="3"/>
+          <w:numId w:val="4"/>
         </w:numPr>
         <w:tabs>
           <w:tab w:val="left" w:pos="5000"/>
@@ -604,7 +1031,7 @@
         <w:pStyle w:val="ListParagraph"/>
         <w:numPr>
           <w:ilvl w:val="1"/>
-          <w:numId w:val="3"/>
+          <w:numId w:val="4"/>
         </w:numPr>
         <w:tabs>
           <w:tab w:val="left" w:pos="5000"/>
@@ -666,7 +1093,7 @@
         <w:pStyle w:val="ListParagraph"/>
         <w:numPr>
           <w:ilvl w:val="1"/>
-          <w:numId w:val="3"/>
+          <w:numId w:val="4"/>
         </w:numPr>
         <w:tabs>
           <w:tab w:val="left" w:pos="5000"/>
@@ -731,7 +1158,7 @@
         <w:pStyle w:val="ListParagraph"/>
         <w:numPr>
           <w:ilvl w:val="1"/>
-          <w:numId w:val="3"/>
+          <w:numId w:val="4"/>
         </w:numPr>
         <w:tabs>
           <w:tab w:val="left" w:pos="9026"/>
@@ -867,7 +1294,7 @@
 
 <file path=word/numbering.xml><?xml version="1.0" encoding="utf-8"?>
 <w:numbering xmlns:wpc="http://schemas.microsoft.com/office/word/2010/wordprocessingCanvas" xmlns:mc="http://schemas.openxmlformats.org/markup-compatibility/2006" xmlns:o="urn:schemas-microsoft-com:office:office" xmlns:r="http://schemas.openxmlformats.org/officeDocument/2006/relationships" xmlns:m="http://schemas.openxmlformats.org/officeDocument/2006/math" xmlns:v="urn:schemas-microsoft-com:vml" xmlns:wp14="http://schemas.microsoft.com/office/word/2010/wordprocessingDrawing" xmlns:wp="http://schemas.openxmlformats.org/drawingml/2006/wordprocessingDrawing" xmlns:w10="urn:schemas-microsoft-com:office:word" xmlns:w="http://schemas.openxmlformats.org/wordprocessingml/2006/main" xmlns:w14="http://schemas.microsoft.com/office/word/2010/wordml" xmlns:w15="http://schemas.microsoft.com/office/word/2012/wordml" xmlns:wpg="http://schemas.microsoft.com/office/word/2010/wordprocessingGroup" xmlns:wpi="http://schemas.microsoft.com/office/word/2010/wordprocessingInk" xmlns:wne="http://schemas.microsoft.com/office/word/2006/wordml" xmlns:wps="http://schemas.microsoft.com/office/word/2010/wordprocessingShape" mc:Ignorable="w14 w15 wp14">
-  <w:abstractNum w:abstractNumId="1" w15:restartNumberingAfterBreak="0">
+  <w:abstractNum w:abstractNumId="2" w15:restartNumberingAfterBreak="0">
     <w:multiLevelType w:val="hybridMultilevel"/>
     <w:lvl w:ilvl="0" w15:tentative="1">
       <w:start w:val="1"/>
@@ -951,7 +1378,7 @@
       </w:pPr>
     </w:lvl>
   </w:abstractNum>
-  <w:abstractNum w:abstractNumId="2" w15:restartNumberingAfterBreak="0">
+  <w:abstractNum w:abstractNumId="3" w15:restartNumberingAfterBreak="0">
     <w:multiLevelType w:val="hybridMultilevel"/>
     <w:lvl w:ilvl="1" w15:tentative="1">
       <w:start w:val="1"/>
@@ -964,13 +1391,13 @@
     </w:lvl>
   </w:abstractNum>
   <w:num w:numId="1">
-    <w:abstractNumId w:val="1"/>
+    <w:abstractNumId w:val="2"/>
     <w:lvlOverride w:ilvl="0">
       <w:startOverride w:val="1"/>
     </w:lvlOverride>
   </w:num>
-  <w:num w:numId="3">
-    <w:abstractNumId w:val="2"/>
+  <w:num w:numId="4">
+    <w:abstractNumId w:val="3"/>
     <w:lvlOverride w:ilvl="0">
       <w:startOverride w:val="1"/>
     </w:lvlOverride>

</xml_diff>